<commit_message>
Cập nhật bảng trách nhiệm
</commit_message>
<xml_diff>
--- a/Docs/bangtrachnhiem.docx
+++ b/Docs/bangtrachnhiem.docx
@@ -26,8 +26,6 @@
             <w:tcW w:w="534" w:type="dxa"/>
           </w:tcPr>
           <w:p>
-            <w:bookmarkStart w:id="0" w:name="_GoBack"/>
-            <w:bookmarkEnd w:id="0"/>
             <w:proofErr w:type="spellStart"/>
             <w:r>
               <w:t>Stt</w:t>
@@ -476,7 +474,7 @@
             </w:r>
             <w:proofErr w:type="spellStart"/>
             <w:r>
-              <w:t>thiếu</w:t>
+              <w:t>sai</w:t>
             </w:r>
             <w:proofErr w:type="spellEnd"/>
             <w:r>
@@ -527,6 +525,116 @@
           <w:p>
             <w:proofErr w:type="spellStart"/>
             <w:r>
+              <w:t>Tạo</w:t>
+            </w:r>
+            <w:proofErr w:type="spellEnd"/>
+            <w:r>
+              <w:t xml:space="preserve"> </w:t>
+            </w:r>
+            <w:proofErr w:type="spellStart"/>
+            <w:r>
+              <w:t>danh</w:t>
+            </w:r>
+            <w:proofErr w:type="spellEnd"/>
+            <w:r>
+              <w:t xml:space="preserve"> </w:t>
+            </w:r>
+            <w:proofErr w:type="spellStart"/>
+            <w:r>
+              <w:t>sách</w:t>
+            </w:r>
+            <w:proofErr w:type="spellEnd"/>
+            <w:r>
+              <w:t xml:space="preserve"> </w:t>
+            </w:r>
+            <w:proofErr w:type="spellStart"/>
+            <w:r>
+              <w:t>sản</w:t>
+            </w:r>
+            <w:proofErr w:type="spellEnd"/>
+            <w:r>
+              <w:t xml:space="preserve"> </w:t>
+            </w:r>
+            <w:proofErr w:type="spellStart"/>
+            <w:r>
+              <w:t>phẩ</w:t>
+            </w:r>
+            <w:r>
+              <w:t>m</w:t>
+            </w:r>
+            <w:proofErr w:type="spellEnd"/>
+            <w:r>
+              <w:t xml:space="preserve"> </w:t>
+            </w:r>
+          </w:p>
+        </w:tc>
+        <w:tc>
+          <w:tcPr>
+            <w:tcW w:w="2268" w:type="dxa"/>
+          </w:tcPr>
+          <w:p>
+            <w:proofErr w:type="spellStart"/>
+            <w:r>
+              <w:t>Cung</w:t>
+            </w:r>
+            <w:proofErr w:type="spellEnd"/>
+            <w:r>
+              <w:t xml:space="preserve"> </w:t>
+            </w:r>
+            <w:proofErr w:type="spellStart"/>
+            <w:r>
+              <w:t>cấp</w:t>
+            </w:r>
+            <w:proofErr w:type="spellEnd"/>
+            <w:r>
+              <w:t xml:space="preserve"> </w:t>
+            </w:r>
+            <w:proofErr w:type="spellStart"/>
+            <w:r>
+              <w:t>sản</w:t>
+            </w:r>
+            <w:proofErr w:type="spellEnd"/>
+            <w:r>
+              <w:t xml:space="preserve"> </w:t>
+            </w:r>
+            <w:proofErr w:type="spellStart"/>
+            <w:r>
+              <w:t>phẩm</w:t>
+            </w:r>
+            <w:proofErr w:type="spellEnd"/>
+            <w:r>
+              <w:t xml:space="preserve"> </w:t>
+            </w:r>
+            <w:proofErr w:type="spellStart"/>
+            <w:r>
+              <w:t>cần</w:t>
+            </w:r>
+            <w:proofErr w:type="spellEnd"/>
+            <w:r>
+              <w:t xml:space="preserve"> </w:t>
+            </w:r>
+            <w:proofErr w:type="spellStart"/>
+            <w:r>
+              <w:t>hiển</w:t>
+            </w:r>
+            <w:proofErr w:type="spellEnd"/>
+            <w:r>
+              <w:t xml:space="preserve"> </w:t>
+            </w:r>
+            <w:proofErr w:type="spellStart"/>
+            <w:r>
+              <w:t>thị</w:t>
+            </w:r>
+            <w:proofErr w:type="spellEnd"/>
+          </w:p>
+        </w:tc>
+        <w:tc>
+          <w:tcPr>
+            <w:tcW w:w="2126" w:type="dxa"/>
+          </w:tcPr>
+          <w:p>
+            <w:proofErr w:type="spellStart"/>
+            <w:r>
               <w:t>Hiển</w:t>
             </w:r>
             <w:proofErr w:type="spellEnd"/>
@@ -543,19 +651,11 @@
             </w:r>
             <w:proofErr w:type="spellStart"/>
             <w:r>
-              <w:t>danh</w:t>
-            </w:r>
-            <w:proofErr w:type="spellEnd"/>
-            <w:r>
-              <w:t xml:space="preserve"> </w:t>
-            </w:r>
-            <w:proofErr w:type="spellStart"/>
-            <w:r>
-              <w:t>sách</w:t>
-            </w:r>
-            <w:proofErr w:type="spellEnd"/>
-            <w:r>
-              <w:t xml:space="preserve"> </w:t>
+              <w:t>thông</w:t>
+            </w:r>
+            <w:proofErr w:type="spellEnd"/>
+            <w:r>
+              <w:t xml:space="preserve"> tin </w:t>
             </w:r>
             <w:proofErr w:type="spellStart"/>
             <w:r>
@@ -567,75 +667,67 @@
             </w:r>
             <w:proofErr w:type="spellStart"/>
             <w:r>
+              <w:t>phẩm,chi</w:t>
+            </w:r>
+            <w:proofErr w:type="spellEnd"/>
+            <w:r>
+              <w:t xml:space="preserve"> </w:t>
+            </w:r>
+            <w:proofErr w:type="spellStart"/>
+            <w:r>
+              <w:t>tiết</w:t>
+            </w:r>
+            <w:proofErr w:type="spellEnd"/>
+            <w:r>
+              <w:t xml:space="preserve"> </w:t>
+            </w:r>
+            <w:proofErr w:type="spellStart"/>
+            <w:r>
+              <w:t>sản</w:t>
+            </w:r>
+            <w:proofErr w:type="spellEnd"/>
+            <w:r>
+              <w:t xml:space="preserve"> </w:t>
+            </w:r>
+            <w:proofErr w:type="spellStart"/>
+            <w:r>
               <w:t>phẩm</w:t>
             </w:r>
             <w:proofErr w:type="spellEnd"/>
-            <w:r>
-              <w:t xml:space="preserve"> </w:t>
-            </w:r>
-            <w:proofErr w:type="spellStart"/>
-            <w:r>
-              <w:t>ra</w:t>
-            </w:r>
-            <w:proofErr w:type="spellEnd"/>
-            <w:r>
-              <w:t xml:space="preserve"> </w:t>
-            </w:r>
-            <w:proofErr w:type="spellStart"/>
-            <w:r>
-              <w:t>giao</w:t>
-            </w:r>
-            <w:proofErr w:type="spellEnd"/>
-            <w:r>
-              <w:t xml:space="preserve"> </w:t>
-            </w:r>
-            <w:proofErr w:type="spellStart"/>
-            <w:r>
-              <w:t>diện</w:t>
-            </w:r>
-            <w:proofErr w:type="spellEnd"/>
-          </w:p>
-        </w:tc>
-        <w:tc>
-          <w:tcPr>
-            <w:tcW w:w="2268" w:type="dxa"/>
-          </w:tcPr>
-          <w:p>
-            <w:proofErr w:type="spellStart"/>
-            <w:r>
-              <w:t>Cung</w:t>
-            </w:r>
-            <w:proofErr w:type="spellEnd"/>
-            <w:r>
-              <w:t xml:space="preserve"> </w:t>
-            </w:r>
-            <w:proofErr w:type="spellStart"/>
-            <w:r>
-              <w:t>cấp</w:t>
-            </w:r>
-            <w:proofErr w:type="spellEnd"/>
-            <w:r>
-              <w:t xml:space="preserve"> </w:t>
-            </w:r>
-            <w:proofErr w:type="spellStart"/>
-            <w:r>
-              <w:t>sản</w:t>
-            </w:r>
-            <w:proofErr w:type="spellEnd"/>
-            <w:r>
-              <w:t xml:space="preserve"> </w:t>
-            </w:r>
-            <w:proofErr w:type="spellStart"/>
-            <w:r>
-              <w:t>phẩm</w:t>
-            </w:r>
-            <w:proofErr w:type="spellEnd"/>
-            <w:r>
-              <w:t xml:space="preserve"> </w:t>
-            </w:r>
-            <w:proofErr w:type="spellStart"/>
-            <w:r>
-              <w:t>cần</w:t>
+          </w:p>
+        </w:tc>
+        <w:tc>
+          <w:tcPr>
+            <w:tcW w:w="2097" w:type="dxa"/>
+          </w:tcPr>
+          <w:p>
+            <w:proofErr w:type="spellStart"/>
+            <w:r>
+              <w:t>Cập</w:t>
+            </w:r>
+            <w:proofErr w:type="spellEnd"/>
+            <w:r>
+              <w:t xml:space="preserve"> </w:t>
+            </w:r>
+            <w:proofErr w:type="spellStart"/>
+            <w:r>
+              <w:t>nhật</w:t>
+            </w:r>
+            <w:proofErr w:type="spellEnd"/>
+            <w:r>
+              <w:t xml:space="preserve"> </w:t>
+            </w:r>
+            <w:proofErr w:type="spellStart"/>
+            <w:r>
+              <w:t>trạng</w:t>
+            </w:r>
+            <w:proofErr w:type="spellEnd"/>
+            <w:r>
+              <w:t xml:space="preserve"> </w:t>
+            </w:r>
+            <w:proofErr w:type="spellStart"/>
+            <w:r>
+              <w:t>thái</w:t>
             </w:r>
             <w:proofErr w:type="spellEnd"/>
             <w:r>
@@ -655,80 +747,6 @@
             </w:r>
             <w:proofErr w:type="spellEnd"/>
           </w:p>
-        </w:tc>
-        <w:tc>
-          <w:tcPr>
-            <w:tcW w:w="2126" w:type="dxa"/>
-          </w:tcPr>
-          <w:p>
-            <w:proofErr w:type="spellStart"/>
-            <w:r>
-              <w:t>Kiểm</w:t>
-            </w:r>
-            <w:proofErr w:type="spellEnd"/>
-            <w:r>
-              <w:t xml:space="preserve"> </w:t>
-            </w:r>
-            <w:proofErr w:type="spellStart"/>
-            <w:r>
-              <w:t>tra</w:t>
-            </w:r>
-            <w:proofErr w:type="spellEnd"/>
-            <w:r>
-              <w:t xml:space="preserve"> </w:t>
-            </w:r>
-            <w:proofErr w:type="spellStart"/>
-            <w:r>
-              <w:t>thông</w:t>
-            </w:r>
-            <w:proofErr w:type="spellEnd"/>
-            <w:r>
-              <w:t xml:space="preserve"> tin </w:t>
-            </w:r>
-            <w:proofErr w:type="spellStart"/>
-            <w:r>
-              <w:t>và</w:t>
-            </w:r>
-            <w:proofErr w:type="spellEnd"/>
-            <w:r>
-              <w:t xml:space="preserve"> </w:t>
-            </w:r>
-            <w:proofErr w:type="spellStart"/>
-            <w:r>
-              <w:t>xuất</w:t>
-            </w:r>
-            <w:proofErr w:type="spellEnd"/>
-            <w:r>
-              <w:t xml:space="preserve"> </w:t>
-            </w:r>
-            <w:proofErr w:type="spellStart"/>
-            <w:r>
-              <w:t>ra</w:t>
-            </w:r>
-            <w:proofErr w:type="spellEnd"/>
-            <w:r>
-              <w:t xml:space="preserve"> </w:t>
-            </w:r>
-            <w:proofErr w:type="spellStart"/>
-            <w:r>
-              <w:t>giao</w:t>
-            </w:r>
-            <w:proofErr w:type="spellEnd"/>
-            <w:r>
-              <w:t xml:space="preserve"> </w:t>
-            </w:r>
-            <w:proofErr w:type="spellStart"/>
-            <w:r>
-              <w:t>diện</w:t>
-            </w:r>
-            <w:proofErr w:type="spellEnd"/>
-          </w:p>
-        </w:tc>
-        <w:tc>
-          <w:tcPr>
-            <w:tcW w:w="2097" w:type="dxa"/>
-          </w:tcPr>
-          <w:p/>
         </w:tc>
       </w:tr>
       <w:tr>
@@ -844,27 +862,35 @@
             </w:r>
             <w:proofErr w:type="spellEnd"/>
             <w:r>
-              <w:t xml:space="preserve"> tin </w:t>
-            </w:r>
-            <w:proofErr w:type="spellStart"/>
-            <w:r>
-              <w:t>và</w:t>
-            </w:r>
-            <w:proofErr w:type="spellEnd"/>
-            <w:r>
-              <w:t xml:space="preserve"> </w:t>
-            </w:r>
-            <w:proofErr w:type="spellStart"/>
-            <w:r>
-              <w:t>khởi</w:t>
-            </w:r>
-            <w:proofErr w:type="spellEnd"/>
-            <w:r>
-              <w:t xml:space="preserve"> </w:t>
-            </w:r>
-            <w:proofErr w:type="spellStart"/>
-            <w:r>
-              <w:t>tạo</w:t>
+              <w:t xml:space="preserve"> </w:t>
+            </w:r>
+            <w:proofErr w:type="spellStart"/>
+            <w:r>
+              <w:t>tin,thông</w:t>
+            </w:r>
+            <w:proofErr w:type="spellEnd"/>
+            <w:r>
+              <w:t xml:space="preserve"> </w:t>
+            </w:r>
+            <w:proofErr w:type="spellStart"/>
+            <w:r>
+              <w:t>báo,tạo</w:t>
+            </w:r>
+            <w:proofErr w:type="spellEnd"/>
+            <w:r>
+              <w:t xml:space="preserve"> </w:t>
+            </w:r>
+            <w:proofErr w:type="spellStart"/>
+            <w:r>
+              <w:t>hóa</w:t>
+            </w:r>
+            <w:proofErr w:type="spellEnd"/>
+            <w:r>
+              <w:t xml:space="preserve"> </w:t>
+            </w:r>
+            <w:proofErr w:type="spellStart"/>
+            <w:r>
+              <w:t>đơn</w:t>
             </w:r>
             <w:proofErr w:type="spellEnd"/>
           </w:p>
@@ -977,7 +1003,10 @@
           <w:p>
             <w:proofErr w:type="spellStart"/>
             <w:r>
-              <w:t>Kiểm</w:t>
+              <w:t>Kiể</w:t>
+            </w:r>
+            <w:r>
+              <w:t>m</w:t>
             </w:r>
             <w:proofErr w:type="spellEnd"/>
             <w:r>
@@ -997,27 +1026,19 @@
             </w:r>
             <w:proofErr w:type="spellEnd"/>
             <w:r>
-              <w:t xml:space="preserve"> tin </w:t>
-            </w:r>
-            <w:proofErr w:type="spellStart"/>
-            <w:r>
-              <w:t>và</w:t>
-            </w:r>
-            <w:proofErr w:type="spellEnd"/>
-            <w:r>
-              <w:t xml:space="preserve"> </w:t>
-            </w:r>
-            <w:proofErr w:type="spellStart"/>
-            <w:r>
-              <w:t>khởi</w:t>
-            </w:r>
-            <w:proofErr w:type="spellEnd"/>
-            <w:r>
-              <w:t xml:space="preserve"> </w:t>
-            </w:r>
-            <w:proofErr w:type="spellStart"/>
-            <w:r>
-              <w:t>tạo</w:t>
+              <w:t xml:space="preserve"> </w:t>
+            </w:r>
+            <w:proofErr w:type="spellStart"/>
+            <w:r>
+              <w:t>tin,thông</w:t>
+            </w:r>
+            <w:proofErr w:type="spellEnd"/>
+            <w:r>
+              <w:t xml:space="preserve"> </w:t>
+            </w:r>
+            <w:proofErr w:type="spellStart"/>
+            <w:r>
+              <w:t>báo,tạo</w:t>
             </w:r>
             <w:proofErr w:type="spellEnd"/>
           </w:p>
@@ -1147,15 +1168,7 @@
             </w:r>
             <w:proofErr w:type="spellEnd"/>
             <w:r>
-              <w:t xml:space="preserve"> (</w:t>
-            </w:r>
-            <w:proofErr w:type="spellStart"/>
-            <w:r>
-              <w:t>Xóa,sửa</w:t>
-            </w:r>
-            <w:proofErr w:type="spellEnd"/>
-            <w:r>
-              <w:t>)</w:t>
+              <w:t xml:space="preserve"> </w:t>
             </w:r>
           </w:p>
         </w:tc>
@@ -1206,7 +1219,26 @@
             </w:r>
             <w:proofErr w:type="spellStart"/>
             <w:r>
-              <w:t>hiện</w:t>
+              <w:t>hi</w:t>
+            </w:r>
+            <w:r>
+              <w:t>ện</w:t>
+            </w:r>
+            <w:proofErr w:type="spellEnd"/>
+            <w:r>
+              <w:t xml:space="preserve"> </w:t>
+            </w:r>
+            <w:proofErr w:type="spellStart"/>
+            <w:r>
+              <w:t>xóa</w:t>
+            </w:r>
+            <w:proofErr w:type="spellEnd"/>
+            <w:r>
+              <w:t xml:space="preserve"> , </w:t>
+            </w:r>
+            <w:proofErr w:type="spellStart"/>
+            <w:r>
+              <w:t>sửa</w:t>
             </w:r>
             <w:proofErr w:type="spellEnd"/>
           </w:p>
@@ -1638,7 +1670,10 @@
           <w:tcPr>
             <w:tcW w:w="2097" w:type="dxa"/>
           </w:tcPr>
-          <w:p/>
+          <w:p>
+            <w:bookmarkStart w:id="0" w:name="_GoBack"/>
+            <w:bookmarkEnd w:id="0"/>
+          </w:p>
         </w:tc>
       </w:tr>
       <w:tr>
@@ -4069,6 +4104,7 @@
             </w:r>
             <w:proofErr w:type="spellStart"/>
             <w:r>
+              <w:lastRenderedPageBreak/>
               <w:t>thu</w:t>
             </w:r>
             <w:proofErr w:type="spellEnd"/>
@@ -4081,6 +4117,7 @@
           <w:p>
             <w:proofErr w:type="spellStart"/>
             <w:r>
+              <w:lastRenderedPageBreak/>
               <w:t>Cung</w:t>
             </w:r>
             <w:proofErr w:type="spellEnd"/>
@@ -4105,6 +4142,7 @@
             </w:r>
             <w:proofErr w:type="spellStart"/>
             <w:r>
+              <w:lastRenderedPageBreak/>
               <w:t>phiếu</w:t>
             </w:r>
             <w:proofErr w:type="spellEnd"/>
@@ -4125,6 +4163,7 @@
           <w:p>
             <w:proofErr w:type="spellStart"/>
             <w:r>
+              <w:lastRenderedPageBreak/>
               <w:t>Kiểm</w:t>
             </w:r>
             <w:proofErr w:type="spellEnd"/>
@@ -4157,6 +4196,7 @@
             </w:r>
             <w:proofErr w:type="spellStart"/>
             <w:r>
+              <w:lastRenderedPageBreak/>
               <w:t>xuất</w:t>
             </w:r>
             <w:proofErr w:type="spellEnd"/>
@@ -4206,6 +4246,7 @@
               <w:jc w:val="right"/>
             </w:pPr>
             <w:r>
+              <w:lastRenderedPageBreak/>
               <w:t>23</w:t>
             </w:r>
           </w:p>
@@ -4249,7 +4290,6 @@
             </w:r>
             <w:proofErr w:type="spellStart"/>
             <w:r>
-              <w:lastRenderedPageBreak/>
               <w:t>thu</w:t>
             </w:r>
             <w:proofErr w:type="spellEnd"/>
@@ -4262,7 +4302,6 @@
           <w:p>
             <w:proofErr w:type="spellStart"/>
             <w:r>
-              <w:lastRenderedPageBreak/>
               <w:t>Cung</w:t>
             </w:r>
             <w:proofErr w:type="spellEnd"/>
@@ -4287,7 +4326,6 @@
             </w:r>
             <w:proofErr w:type="spellStart"/>
             <w:r>
-              <w:lastRenderedPageBreak/>
               <w:t>chỉnh</w:t>
             </w:r>
             <w:proofErr w:type="spellEnd"/>
@@ -4308,7 +4346,6 @@
           <w:p>
             <w:proofErr w:type="spellStart"/>
             <w:r>
-              <w:lastRenderedPageBreak/>
               <w:t>Kiểm</w:t>
             </w:r>
             <w:proofErr w:type="spellEnd"/>
@@ -4341,7 +4378,6 @@
             </w:r>
             <w:proofErr w:type="spellStart"/>
             <w:r>
-              <w:lastRenderedPageBreak/>
               <w:t>thực</w:t>
             </w:r>
             <w:proofErr w:type="spellEnd"/>
@@ -4375,7 +4411,6 @@
               <w:jc w:val="right"/>
             </w:pPr>
             <w:r>
-              <w:lastRenderedPageBreak/>
               <w:t>24</w:t>
             </w:r>
           </w:p>
@@ -8494,7 +8529,7 @@
 </file>
 
 <file path=customXml/itemProps1.xml><?xml version="1.0" encoding="utf-8"?>
-<ds:datastoreItem xmlns:ds="http://schemas.openxmlformats.org/officeDocument/2006/customXml" ds:itemID="{ECBE1449-126D-4B3D-85CA-6562E537A81F}">
+<ds:datastoreItem xmlns:ds="http://schemas.openxmlformats.org/officeDocument/2006/customXml" ds:itemID="{6E0E1D15-054F-4F89-93E2-9B51118FC1CE}">
   <ds:schemaRefs>
     <ds:schemaRef ds:uri="http://schemas.openxmlformats.org/officeDocument/2006/bibliography"/>
   </ds:schemaRefs>

</xml_diff>